<commit_message>
Updated Word file and other changes
</commit_message>
<xml_diff>
--- a/screenshots.docx
+++ b/screenshots.docx
@@ -3,9 +3,33 @@
 <w:document xmlns:wpc="http://schemas.microsoft.com/office/word/2010/wordprocessingCanvas" xmlns:cx="http://schemas.microsoft.com/office/drawing/2014/chartex" xmlns:cx1="http://schemas.microsoft.com/office/drawing/2015/9/8/chartex" xmlns:cx2="http://schemas.microsoft.com/office/drawing/2015/10/21/chartex" xmlns:cx3="http://schemas.microsoft.com/office/drawing/2016/5/9/chartex" xmlns:cx4="http://schemas.microsoft.com/office/drawing/2016/5/10/chartex" xmlns:cx5="http://schemas.microsoft.com/office/drawing/2016/5/11/chartex" xmlns:cx6="http://schemas.microsoft.com/office/drawing/2016/5/12/chartex" xmlns:cx7="http://schemas.microsoft.com/office/drawing/2016/5/13/chartex" xmlns:cx8="http://schemas.microsoft.com/office/drawing/2016/5/14/chartex" xmlns:mc="http://schemas.openxmlformats.org/markup-compatibility/2006" xmlns:aink="http://schemas.microsoft.com/office/drawing/2016/ink" xmlns:am3d="http://schemas.microsoft.com/office/drawing/2017/model3d" xmlns:o="urn:schemas-microsoft-com:office:office" xmlns:oel="http://schemas.microsoft.com/office/2019/extlst" xmlns:r="http://schemas.openxmlformats.org/officeDocument/2006/relationships" xmlns:m="http://schemas.openxmlformats.org/officeDocument/2006/math" xmlns:v="urn:schemas-microsoft-com:vml" xmlns:wp14="http://schemas.microsoft.com/office/word/2010/wordprocessingDrawing" xmlns:wp="http://schemas.openxmlformats.org/drawingml/2006/wordprocessingDrawing" xmlns:w10="urn:schemas-microsoft-com:office:word" xmlns:w="http://schemas.openxmlformats.org/wordprocessingml/2006/main" xmlns:w14="http://schemas.microsoft.com/office/word/2010/wordml" xmlns:w15="http://schemas.microsoft.com/office/word/2012/wordml" xmlns:w16cex="http://schemas.microsoft.com/office/word/2018/wordml/cex" xmlns:w16cid="http://schemas.microsoft.com/office/word/2016/wordml/cid" xmlns:w16="http://schemas.microsoft.com/office/word/2018/wordml" xmlns:w16du="http://schemas.microsoft.com/office/word/2023/wordml/word16du" xmlns:w16sdtdh="http://schemas.microsoft.com/office/word/2020/wordml/sdtdatahash" xmlns:w16sdtfl="http://schemas.microsoft.com/office/word/2024/wordml/sdtformatlock" xmlns:w16se="http://schemas.microsoft.com/office/word/2015/wordml/symex" xmlns:wpg="http://schemas.microsoft.com/office/word/2010/wordprocessingGroup" xmlns:wpi="http://schemas.microsoft.com/office/word/2010/wordprocessingInk" xmlns:wne="http://schemas.microsoft.com/office/word/2006/wordml" xmlns:wps="http://schemas.microsoft.com/office/word/2010/wordprocessingShape" mc:Ignorable="w14 w15 w16se w16cid w16 w16cex w16sdtdh w16sdtfl w16du wp14">
   <w:body>
     <w:p>
+      <w:pPr>
+        <w:rPr>
+          <w:b/>
+          <w:bCs/>
+          <w:noProof/>
+          <w:sz w:val="26"/>
+          <w:szCs w:val="26"/>
+        </w:rPr>
+      </w:pPr>
       <w:r>
+        <w:rPr>
+          <w:b/>
+          <w:bCs/>
+          <w:noProof/>
+          <w:sz w:val="26"/>
+          <w:szCs w:val="26"/>
+        </w:rPr>
+        <w:t>Accesibility Task</w:t>
+      </w:r>
+    </w:p>
+    <w:p>
+      <w:r>
+        <w:rPr>
+          <w:noProof/>
+        </w:rPr>
         <w:drawing>
-          <wp:inline distT="0" distB="0" distL="0" distR="0" wp14:anchorId="60E208D3" wp14:editId="06E6F080">
+          <wp:inline distT="0" distB="0" distL="0" distR="0" wp14:anchorId="32FBF25C" wp14:editId="1266E430">
             <wp:extent cx="5943600" cy="3149600"/>
             <wp:effectExtent l="0" t="0" r="0" b="0"/>
             <wp:docPr id="2033773434" name="Picture 1"/>
@@ -20,7 +44,7 @@
                     <pic:cNvPicPr/>
                   </pic:nvPicPr>
                   <pic:blipFill>
-                    <a:blip r:embed="rId4"/>
+                    <a:blip r:embed="rId6"/>
                     <a:stretch>
                       <a:fillRect/>
                     </a:stretch>
@@ -43,6 +67,9 @@
     </w:p>
     <w:p>
       <w:r>
+        <w:rPr>
+          <w:noProof/>
+        </w:rPr>
         <w:drawing>
           <wp:inline distT="0" distB="0" distL="0" distR="0" wp14:anchorId="2084FE45" wp14:editId="32A70252">
             <wp:extent cx="5943600" cy="3159125"/>
@@ -59,7 +86,7 @@
                     <pic:cNvPicPr/>
                   </pic:nvPicPr>
                   <pic:blipFill>
-                    <a:blip r:embed="rId5"/>
+                    <a:blip r:embed="rId7"/>
                     <a:stretch>
                       <a:fillRect/>
                     </a:stretch>
@@ -81,6 +108,228 @@
       </w:r>
     </w:p>
     <w:p/>
+    <w:p/>
+    <w:p/>
+    <w:p/>
+    <w:p>
+      <w:pPr>
+        <w:rPr>
+          <w:b/>
+          <w:bCs/>
+          <w:sz w:val="26"/>
+          <w:szCs w:val="26"/>
+        </w:rPr>
+      </w:pPr>
+      <w:r>
+        <w:rPr>
+          <w:b/>
+          <w:bCs/>
+          <w:sz w:val="26"/>
+          <w:szCs w:val="26"/>
+        </w:rPr>
+        <w:lastRenderedPageBreak/>
+        <w:t>Git terminal steps</w:t>
+      </w:r>
+    </w:p>
+    <w:p>
+      <w:r>
+        <w:rPr>
+          <w:noProof/>
+        </w:rPr>
+        <w:drawing>
+          <wp:inline distT="0" distB="0" distL="0" distR="0" wp14:anchorId="57E1AB28" wp14:editId="61E261DF">
+            <wp:extent cx="5943600" cy="3147060"/>
+            <wp:effectExtent l="0" t="0" r="0" b="0"/>
+            <wp:docPr id="1510046747" name="Picture 1"/>
+            <wp:cNvGraphicFramePr>
+              <a:graphicFrameLocks xmlns:a="http://schemas.openxmlformats.org/drawingml/2006/main" noChangeAspect="1"/>
+            </wp:cNvGraphicFramePr>
+            <a:graphic xmlns:a="http://schemas.openxmlformats.org/drawingml/2006/main">
+              <a:graphicData uri="http://schemas.openxmlformats.org/drawingml/2006/picture">
+                <pic:pic xmlns:pic="http://schemas.openxmlformats.org/drawingml/2006/picture">
+                  <pic:nvPicPr>
+                    <pic:cNvPr id="1510046747" name=""/>
+                    <pic:cNvPicPr/>
+                  </pic:nvPicPr>
+                  <pic:blipFill>
+                    <a:blip r:embed="rId8"/>
+                    <a:stretch>
+                      <a:fillRect/>
+                    </a:stretch>
+                  </pic:blipFill>
+                  <pic:spPr>
+                    <a:xfrm>
+                      <a:off x="0" y="0"/>
+                      <a:ext cx="5943600" cy="3147060"/>
+                    </a:xfrm>
+                    <a:prstGeom prst="rect">
+                      <a:avLst/>
+                    </a:prstGeom>
+                  </pic:spPr>
+                </pic:pic>
+              </a:graphicData>
+            </a:graphic>
+          </wp:inline>
+        </w:drawing>
+      </w:r>
+    </w:p>
+    <w:p>
+      <w:r>
+        <w:rPr>
+          <w:noProof/>
+        </w:rPr>
+        <w:drawing>
+          <wp:inline distT="0" distB="0" distL="0" distR="0" wp14:anchorId="3EDAC3DE" wp14:editId="4EAB3A64">
+            <wp:extent cx="5943600" cy="3155950"/>
+            <wp:effectExtent l="0" t="0" r="0" b="0"/>
+            <wp:docPr id="1046492347" name="Picture 1"/>
+            <wp:cNvGraphicFramePr>
+              <a:graphicFrameLocks xmlns:a="http://schemas.openxmlformats.org/drawingml/2006/main" noChangeAspect="1"/>
+            </wp:cNvGraphicFramePr>
+            <a:graphic xmlns:a="http://schemas.openxmlformats.org/drawingml/2006/main">
+              <a:graphicData uri="http://schemas.openxmlformats.org/drawingml/2006/picture">
+                <pic:pic xmlns:pic="http://schemas.openxmlformats.org/drawingml/2006/picture">
+                  <pic:nvPicPr>
+                    <pic:cNvPr id="1046492347" name=""/>
+                    <pic:cNvPicPr/>
+                  </pic:nvPicPr>
+                  <pic:blipFill>
+                    <a:blip r:embed="rId9"/>
+                    <a:stretch>
+                      <a:fillRect/>
+                    </a:stretch>
+                  </pic:blipFill>
+                  <pic:spPr>
+                    <a:xfrm>
+                      <a:off x="0" y="0"/>
+                      <a:ext cx="5943600" cy="3155950"/>
+                    </a:xfrm>
+                    <a:prstGeom prst="rect">
+                      <a:avLst/>
+                    </a:prstGeom>
+                  </pic:spPr>
+                </pic:pic>
+              </a:graphicData>
+            </a:graphic>
+          </wp:inline>
+        </w:drawing>
+      </w:r>
+    </w:p>
+    <w:p>
+      <w:r>
+        <w:rPr>
+          <w:noProof/>
+        </w:rPr>
+        <w:lastRenderedPageBreak/>
+        <w:drawing>
+          <wp:inline distT="0" distB="0" distL="0" distR="0" wp14:anchorId="65B03369" wp14:editId="675F35C6">
+            <wp:extent cx="5943600" cy="3143885"/>
+            <wp:effectExtent l="0" t="0" r="0" b="0"/>
+            <wp:docPr id="28369033" name="Picture 1"/>
+            <wp:cNvGraphicFramePr>
+              <a:graphicFrameLocks xmlns:a="http://schemas.openxmlformats.org/drawingml/2006/main" noChangeAspect="1"/>
+            </wp:cNvGraphicFramePr>
+            <a:graphic xmlns:a="http://schemas.openxmlformats.org/drawingml/2006/main">
+              <a:graphicData uri="http://schemas.openxmlformats.org/drawingml/2006/picture">
+                <pic:pic xmlns:pic="http://schemas.openxmlformats.org/drawingml/2006/picture">
+                  <pic:nvPicPr>
+                    <pic:cNvPr id="28369033" name=""/>
+                    <pic:cNvPicPr/>
+                  </pic:nvPicPr>
+                  <pic:blipFill>
+                    <a:blip r:embed="rId10"/>
+                    <a:stretch>
+                      <a:fillRect/>
+                    </a:stretch>
+                  </pic:blipFill>
+                  <pic:spPr>
+                    <a:xfrm>
+                      <a:off x="0" y="0"/>
+                      <a:ext cx="5943600" cy="3143885"/>
+                    </a:xfrm>
+                    <a:prstGeom prst="rect">
+                      <a:avLst/>
+                    </a:prstGeom>
+                  </pic:spPr>
+                </pic:pic>
+              </a:graphicData>
+            </a:graphic>
+          </wp:inline>
+        </w:drawing>
+      </w:r>
+    </w:p>
+    <w:p/>
+    <w:p>
+      <w:pPr>
+        <w:rPr>
+          <w:b/>
+          <w:bCs/>
+          <w:sz w:val="28"/>
+          <w:szCs w:val="28"/>
+        </w:rPr>
+      </w:pPr>
+      <w:r>
+        <w:rPr>
+          <w:b/>
+          <w:bCs/>
+          <w:sz w:val="28"/>
+          <w:szCs w:val="28"/>
+        </w:rPr>
+        <w:t>GitHub live page</w:t>
+      </w:r>
+    </w:p>
+    <w:p>
+      <w:r>
+        <w:rPr>
+          <w:noProof/>
+        </w:rPr>
+        <w:drawing>
+          <wp:inline distT="0" distB="0" distL="0" distR="0" wp14:anchorId="5B7D67A8" wp14:editId="0730AA40">
+            <wp:extent cx="5943600" cy="2997835"/>
+            <wp:effectExtent l="0" t="0" r="0" b="0"/>
+            <wp:docPr id="1426306371" name="Picture 1"/>
+            <wp:cNvGraphicFramePr>
+              <a:graphicFrameLocks xmlns:a="http://schemas.openxmlformats.org/drawingml/2006/main" noChangeAspect="1"/>
+            </wp:cNvGraphicFramePr>
+            <a:graphic xmlns:a="http://schemas.openxmlformats.org/drawingml/2006/main">
+              <a:graphicData uri="http://schemas.openxmlformats.org/drawingml/2006/picture">
+                <pic:pic xmlns:pic="http://schemas.openxmlformats.org/drawingml/2006/picture">
+                  <pic:nvPicPr>
+                    <pic:cNvPr id="1426306371" name=""/>
+                    <pic:cNvPicPr/>
+                  </pic:nvPicPr>
+                  <pic:blipFill>
+                    <a:blip r:embed="rId11"/>
+                    <a:stretch>
+                      <a:fillRect/>
+                    </a:stretch>
+                  </pic:blipFill>
+                  <pic:spPr>
+                    <a:xfrm>
+                      <a:off x="0" y="0"/>
+                      <a:ext cx="5943600" cy="2997835"/>
+                    </a:xfrm>
+                    <a:prstGeom prst="rect">
+                      <a:avLst/>
+                    </a:prstGeom>
+                  </pic:spPr>
+                </pic:pic>
+              </a:graphicData>
+            </a:graphic>
+          </wp:inline>
+        </w:drawing>
+      </w:r>
+    </w:p>
+    <w:p>
+      <w:r>
+        <w:t xml:space="preserve">LINK: </w:t>
+      </w:r>
+      <w:r>
+        <w:t>https://ajayveer369.github.io/famous-city-webpage/</w:t>
+      </w:r>
+    </w:p>
+    <w:p/>
+    <w:p/>
     <w:sectPr>
       <w:pgSz w:w="12240" w:h="15840"/>
       <w:pgMar w:top="1440" w:right="1440" w:bottom="1440" w:left="1440" w:header="708" w:footer="708" w:gutter="0"/>
@@ -89,6 +338,56 @@
     </w:sectPr>
   </w:body>
 </w:document>
+</file>
+
+<file path=word/endnotes.xml><?xml version="1.0" encoding="utf-8"?>
+<w:endnotes xmlns:wpc="http://schemas.microsoft.com/office/word/2010/wordprocessingCanvas" xmlns:cx="http://schemas.microsoft.com/office/drawing/2014/chartex" xmlns:cx1="http://schemas.microsoft.com/office/drawing/2015/9/8/chartex" xmlns:cx2="http://schemas.microsoft.com/office/drawing/2015/10/21/chartex" xmlns:cx3="http://schemas.microsoft.com/office/drawing/2016/5/9/chartex" xmlns:cx4="http://schemas.microsoft.com/office/drawing/2016/5/10/chartex" xmlns:cx5="http://schemas.microsoft.com/office/drawing/2016/5/11/chartex" xmlns:cx6="http://schemas.microsoft.com/office/drawing/2016/5/12/chartex" xmlns:cx7="http://schemas.microsoft.com/office/drawing/2016/5/13/chartex" xmlns:cx8="http://schemas.microsoft.com/office/drawing/2016/5/14/chartex" xmlns:mc="http://schemas.openxmlformats.org/markup-compatibility/2006" xmlns:aink="http://schemas.microsoft.com/office/drawing/2016/ink" xmlns:am3d="http://schemas.microsoft.com/office/drawing/2017/model3d" xmlns:o="urn:schemas-microsoft-com:office:office" xmlns:oel="http://schemas.microsoft.com/office/2019/extlst" xmlns:r="http://schemas.openxmlformats.org/officeDocument/2006/relationships" xmlns:m="http://schemas.openxmlformats.org/officeDocument/2006/math" xmlns:v="urn:schemas-microsoft-com:vml" xmlns:wp14="http://schemas.microsoft.com/office/word/2010/wordprocessingDrawing" xmlns:wp="http://schemas.openxmlformats.org/drawingml/2006/wordprocessingDrawing" xmlns:w10="urn:schemas-microsoft-com:office:word" xmlns:w="http://schemas.openxmlformats.org/wordprocessingml/2006/main" xmlns:w14="http://schemas.microsoft.com/office/word/2010/wordml" xmlns:w15="http://schemas.microsoft.com/office/word/2012/wordml" xmlns:w16cex="http://schemas.microsoft.com/office/word/2018/wordml/cex" xmlns:w16cid="http://schemas.microsoft.com/office/word/2016/wordml/cid" xmlns:w16="http://schemas.microsoft.com/office/word/2018/wordml" xmlns:w16du="http://schemas.microsoft.com/office/word/2023/wordml/word16du" xmlns:w16sdtdh="http://schemas.microsoft.com/office/word/2020/wordml/sdtdatahash" xmlns:w16sdtfl="http://schemas.microsoft.com/office/word/2024/wordml/sdtformatlock" xmlns:w16se="http://schemas.microsoft.com/office/word/2015/wordml/symex" xmlns:wpg="http://schemas.microsoft.com/office/word/2010/wordprocessingGroup" xmlns:wpi="http://schemas.microsoft.com/office/word/2010/wordprocessingInk" xmlns:wne="http://schemas.microsoft.com/office/word/2006/wordml" xmlns:wps="http://schemas.microsoft.com/office/word/2010/wordprocessingShape" mc:Ignorable="w14 w15 w16se w16cid w16 w16cex w16sdtdh w16sdtfl w16du wp14">
+  <w:endnote w:type="separator" w:id="-1">
+    <w:p>
+      <w:pPr>
+        <w:spacing w:after="0" w:line="240" w:lineRule="auto"/>
+      </w:pPr>
+      <w:r>
+        <w:separator/>
+      </w:r>
+    </w:p>
+  </w:endnote>
+  <w:endnote w:type="continuationSeparator" w:id="0">
+    <w:p>
+      <w:pPr>
+        <w:spacing w:after="0" w:line="240" w:lineRule="auto"/>
+      </w:pPr>
+      <w:r>
+        <w:continuationSeparator/>
+      </w:r>
+    </w:p>
+  </w:endnote>
+</w:endnotes>
+</file>
+
+<file path=word/footnotes.xml><?xml version="1.0" encoding="utf-8"?>
+<w:footnotes xmlns:wpc="http://schemas.microsoft.com/office/word/2010/wordprocessingCanvas" xmlns:cx="http://schemas.microsoft.com/office/drawing/2014/chartex" xmlns:cx1="http://schemas.microsoft.com/office/drawing/2015/9/8/chartex" xmlns:cx2="http://schemas.microsoft.com/office/drawing/2015/10/21/chartex" xmlns:cx3="http://schemas.microsoft.com/office/drawing/2016/5/9/chartex" xmlns:cx4="http://schemas.microsoft.com/office/drawing/2016/5/10/chartex" xmlns:cx5="http://schemas.microsoft.com/office/drawing/2016/5/11/chartex" xmlns:cx6="http://schemas.microsoft.com/office/drawing/2016/5/12/chartex" xmlns:cx7="http://schemas.microsoft.com/office/drawing/2016/5/13/chartex" xmlns:cx8="http://schemas.microsoft.com/office/drawing/2016/5/14/chartex" xmlns:mc="http://schemas.openxmlformats.org/markup-compatibility/2006" xmlns:aink="http://schemas.microsoft.com/office/drawing/2016/ink" xmlns:am3d="http://schemas.microsoft.com/office/drawing/2017/model3d" xmlns:o="urn:schemas-microsoft-com:office:office" xmlns:oel="http://schemas.microsoft.com/office/2019/extlst" xmlns:r="http://schemas.openxmlformats.org/officeDocument/2006/relationships" xmlns:m="http://schemas.openxmlformats.org/officeDocument/2006/math" xmlns:v="urn:schemas-microsoft-com:vml" xmlns:wp14="http://schemas.microsoft.com/office/word/2010/wordprocessingDrawing" xmlns:wp="http://schemas.openxmlformats.org/drawingml/2006/wordprocessingDrawing" xmlns:w10="urn:schemas-microsoft-com:office:word" xmlns:w="http://schemas.openxmlformats.org/wordprocessingml/2006/main" xmlns:w14="http://schemas.microsoft.com/office/word/2010/wordml" xmlns:w15="http://schemas.microsoft.com/office/word/2012/wordml" xmlns:w16cex="http://schemas.microsoft.com/office/word/2018/wordml/cex" xmlns:w16cid="http://schemas.microsoft.com/office/word/2016/wordml/cid" xmlns:w16="http://schemas.microsoft.com/office/word/2018/wordml" xmlns:w16du="http://schemas.microsoft.com/office/word/2023/wordml/word16du" xmlns:w16sdtdh="http://schemas.microsoft.com/office/word/2020/wordml/sdtdatahash" xmlns:w16sdtfl="http://schemas.microsoft.com/office/word/2024/wordml/sdtformatlock" xmlns:w16se="http://schemas.microsoft.com/office/word/2015/wordml/symex" xmlns:wpg="http://schemas.microsoft.com/office/word/2010/wordprocessingGroup" xmlns:wpi="http://schemas.microsoft.com/office/word/2010/wordprocessingInk" xmlns:wne="http://schemas.microsoft.com/office/word/2006/wordml" xmlns:wps="http://schemas.microsoft.com/office/word/2010/wordprocessingShape" mc:Ignorable="w14 w15 w16se w16cid w16 w16cex w16sdtdh w16sdtfl w16du wp14">
+  <w:footnote w:type="separator" w:id="-1">
+    <w:p>
+      <w:pPr>
+        <w:spacing w:after="0" w:line="240" w:lineRule="auto"/>
+      </w:pPr>
+      <w:r>
+        <w:separator/>
+      </w:r>
+    </w:p>
+  </w:footnote>
+  <w:footnote w:type="continuationSeparator" w:id="0">
+    <w:p>
+      <w:pPr>
+        <w:spacing w:after="0" w:line="240" w:lineRule="auto"/>
+      </w:pPr>
+      <w:r>
+        <w:continuationSeparator/>
+      </w:r>
+    </w:p>
+  </w:footnote>
+</w:footnotes>
 </file>
 
 <file path=word/styles.xml><?xml version="1.0" encoding="utf-8"?>
@@ -1009,6 +1308,50 @@
       <w:spacing w:val="5"/>
     </w:rPr>
   </w:style>
+  <w:style w:type="paragraph" w:styleId="Header">
+    <w:name w:val="header"/>
+    <w:basedOn w:val="Normal"/>
+    <w:link w:val="HeaderChar"/>
+    <w:uiPriority w:val="99"/>
+    <w:unhideWhenUsed/>
+    <w:rsid w:val="00191AC6"/>
+    <w:pPr>
+      <w:tabs>
+        <w:tab w:val="center" w:pos="4680"/>
+        <w:tab w:val="right" w:pos="9360"/>
+      </w:tabs>
+      <w:spacing w:after="0" w:line="240" w:lineRule="auto"/>
+    </w:pPr>
+  </w:style>
+  <w:style w:type="character" w:customStyle="1" w:styleId="HeaderChar">
+    <w:name w:val="Header Char"/>
+    <w:basedOn w:val="DefaultParagraphFont"/>
+    <w:link w:val="Header"/>
+    <w:uiPriority w:val="99"/>
+    <w:rsid w:val="00191AC6"/>
+  </w:style>
+  <w:style w:type="paragraph" w:styleId="Footer">
+    <w:name w:val="footer"/>
+    <w:basedOn w:val="Normal"/>
+    <w:link w:val="FooterChar"/>
+    <w:uiPriority w:val="99"/>
+    <w:unhideWhenUsed/>
+    <w:rsid w:val="00191AC6"/>
+    <w:pPr>
+      <w:tabs>
+        <w:tab w:val="center" w:pos="4680"/>
+        <w:tab w:val="right" w:pos="9360"/>
+      </w:tabs>
+      <w:spacing w:after="0" w:line="240" w:lineRule="auto"/>
+    </w:pPr>
+  </w:style>
+  <w:style w:type="character" w:customStyle="1" w:styleId="FooterChar">
+    <w:name w:val="Footer Char"/>
+    <w:basedOn w:val="DefaultParagraphFont"/>
+    <w:link w:val="Footer"/>
+    <w:uiPriority w:val="99"/>
+    <w:rsid w:val="00191AC6"/>
+  </w:style>
 </w:styles>
 </file>
 

</xml_diff>